<commit_message>
feat(docs): Adicionando os riscos a documentação
</commit_message>
<xml_diff>
--- a/docs/gios's blog.docx
+++ b/docs/gios's blog.docx
@@ -22,6 +22,7 @@
       <w:r>
         <w:t xml:space="preserve">Documentação </w:t>
       </w:r>
+      <w:proofErr w:type="spellStart"/>
       <w:r>
         <w:rPr>
           <w:i/>
@@ -29,6 +30,7 @@
         </w:rPr>
         <w:t>Inside</w:t>
       </w:r>
+      <w:proofErr w:type="spellEnd"/>
     </w:p>
     <w:p/>
     <w:p/>
@@ -301,6 +303,7 @@
           <w:docPartGallery w:val="Table of Contents"/>
         </w:docPartObj>
       </w:sdtPr>
+      <w:sdtEndPr/>
       <w:sdtContent>
         <w:p>
           <w:pPr>
@@ -2012,7 +2015,7 @@
           <v:shape id="_x0000_i1025" type="#_x0000_t75" style="width:405.45pt;height:620.55pt" o:ole="">
             <v:imagedata r:id="rId9" o:title=""/>
           </v:shape>
-          <o:OLEObject Type="Embed" ProgID="Excel.Sheet.12" ShapeID="_x0000_i1025" DrawAspect="Content" ObjectID="_1745392833" r:id="rId10"/>
+          <o:OLEObject Type="Embed" ProgID="Excel.Sheet.12" ShapeID="_x0000_i1025" DrawAspect="Content" ObjectID="_1745855451" r:id="rId10"/>
         </w:object>
       </w:r>
     </w:p>
@@ -2038,7 +2041,15 @@
         <w:t xml:space="preserve">Para que o trabalho possa ser executado é preciso </w:t>
       </w:r>
       <w:r>
-        <w:t xml:space="preserve">que a developer se comprometa com suas tarefas e realize </w:t>
+        <w:t xml:space="preserve">que a </w:t>
+      </w:r>
+      <w:proofErr w:type="spellStart"/>
+      <w:r>
+        <w:t>developer</w:t>
+      </w:r>
+      <w:proofErr w:type="spellEnd"/>
+      <w:r>
+        <w:t xml:space="preserve"> se comprometa com suas tarefas e realize </w:t>
       </w:r>
       <w:r>
         <w:t>suas atividades conforme as sprints planejadas por ela. Sem procrastinar e se houver alguma dúvida, sempre procurar os mais experientes para que possa dar continuidade ao projeto.</w:t>
@@ -2118,7 +2129,15 @@
         <w:t xml:space="preserve">Não </w:t>
       </w:r>
       <w:r>
-        <w:t xml:space="preserve">pode ser realizado ações que podem prejudicar a saúde da developer, como noites em claro, </w:t>
+        <w:t xml:space="preserve">pode ser realizado ações que podem prejudicar a saúde da </w:t>
+      </w:r>
+      <w:proofErr w:type="spellStart"/>
+      <w:r>
+        <w:t>developer</w:t>
+      </w:r>
+      <w:proofErr w:type="spellEnd"/>
+      <w:r>
+        <w:t xml:space="preserve">, como noites em claro, </w:t>
       </w:r>
       <w:r>
         <w:t>pular horário de almoço e deixar para última hora.</w:t>
@@ -2133,8 +2152,157 @@
         <w:ind w:hanging="360"/>
       </w:pPr>
       <w:r>
-        <w:t>O site será desenvolvido em HTML, CSS e JavaScript, e o banco de dados utilizados será o MySQL.</w:t>
-      </w:r>
+        <w:t xml:space="preserve">O site será desenvolvido em HTML, CSS e </w:t>
+      </w:r>
+      <w:proofErr w:type="spellStart"/>
+      <w:r>
+        <w:t>JavaScript</w:t>
+      </w:r>
+      <w:proofErr w:type="spellEnd"/>
+      <w:r>
+        <w:t>, e o banco de dados utilizados será o MySQL.</w:t>
+      </w:r>
+    </w:p>
+    <w:p>
+      <w:pPr>
+        <w:ind w:left="0" w:firstLine="0"/>
+      </w:pPr>
+    </w:p>
+    <w:p>
+      <w:pPr>
+        <w:ind w:left="0" w:firstLine="0"/>
+      </w:pPr>
+    </w:p>
+    <w:p>
+      <w:pPr>
+        <w:ind w:left="0" w:firstLine="0"/>
+      </w:pPr>
+    </w:p>
+    <w:p>
+      <w:pPr>
+        <w:ind w:left="0" w:firstLine="0"/>
+      </w:pPr>
+    </w:p>
+    <w:p>
+      <w:pPr>
+        <w:ind w:left="0" w:firstLine="0"/>
+      </w:pPr>
+    </w:p>
+    <w:p>
+      <w:pPr>
+        <w:ind w:left="0" w:firstLine="0"/>
+      </w:pPr>
+    </w:p>
+    <w:p>
+      <w:pPr>
+        <w:ind w:left="0" w:firstLine="0"/>
+      </w:pPr>
+    </w:p>
+    <w:p>
+      <w:pPr>
+        <w:ind w:left="0" w:firstLine="0"/>
+      </w:pPr>
+    </w:p>
+    <w:p>
+      <w:pPr>
+        <w:ind w:left="0" w:firstLine="0"/>
+      </w:pPr>
+    </w:p>
+    <w:p>
+      <w:pPr>
+        <w:ind w:left="0" w:firstLine="0"/>
+      </w:pPr>
+    </w:p>
+    <w:p>
+      <w:pPr>
+        <w:ind w:left="0" w:firstLine="0"/>
+      </w:pPr>
+    </w:p>
+    <w:p>
+      <w:pPr>
+        <w:ind w:left="0" w:firstLine="0"/>
+      </w:pPr>
+    </w:p>
+    <w:p>
+      <w:pPr>
+        <w:ind w:left="0" w:firstLine="0"/>
+      </w:pPr>
+    </w:p>
+    <w:p>
+      <w:pPr>
+        <w:ind w:left="0" w:firstLine="0"/>
+      </w:pPr>
+    </w:p>
+    <w:p>
+      <w:pPr>
+        <w:pStyle w:val="Heading1"/>
+        <w:ind w:left="250" w:right="10" w:hanging="265"/>
+      </w:pPr>
+      <w:r>
+        <w:lastRenderedPageBreak/>
+        <w:t>R</w:t>
+      </w:r>
+      <w:r>
+        <w:t>ISCOS</w:t>
+      </w:r>
+    </w:p>
+    <w:p>
+      <w:pPr>
+        <w:ind w:left="0" w:firstLine="0"/>
+      </w:pPr>
+      <w:r>
+        <w:drawing>
+          <wp:inline distT="0" distB="0" distL="0" distR="0" wp14:anchorId="2B2B4C0A" wp14:editId="104F99C4">
+            <wp:extent cx="5715000" cy="1555750"/>
+            <wp:effectExtent l="0" t="0" r="0" b="6350"/>
+            <wp:docPr id="1984693992" name="Picture 1" descr="A picture containing text, screenshot, number, font&#10;&#10;Description automatically generated"/>
+            <wp:cNvGraphicFramePr>
+              <a:graphicFrameLocks xmlns:a="http://schemas.openxmlformats.org/drawingml/2006/main" noChangeAspect="1"/>
+            </wp:cNvGraphicFramePr>
+            <a:graphic xmlns:a="http://schemas.openxmlformats.org/drawingml/2006/main">
+              <a:graphicData uri="http://schemas.openxmlformats.org/drawingml/2006/picture">
+                <pic:pic xmlns:pic="http://schemas.openxmlformats.org/drawingml/2006/picture">
+                  <pic:nvPicPr>
+                    <pic:cNvPr id="1984693992" name="Picture 1" descr="A picture containing text, screenshot, number, font&#10;&#10;Description automatically generated"/>
+                    <pic:cNvPicPr/>
+                  </pic:nvPicPr>
+                  <pic:blipFill rotWithShape="1">
+                    <a:blip r:embed="rId11"/>
+                    <a:srcRect l="1831" t="6622" r="1992" b="7287"/>
+                    <a:stretch/>
+                  </pic:blipFill>
+                  <pic:spPr bwMode="auto">
+                    <a:xfrm>
+                      <a:off x="0" y="0"/>
+                      <a:ext cx="5719386" cy="1556944"/>
+                    </a:xfrm>
+                    <a:prstGeom prst="rect">
+                      <a:avLst/>
+                    </a:prstGeom>
+                    <a:ln>
+                      <a:noFill/>
+                    </a:ln>
+                    <a:extLst>
+                      <a:ext uri="{53640926-AAD7-44D8-BBD7-CCE9431645EC}">
+                        <a14:shadowObscured xmlns:a14="http://schemas.microsoft.com/office/drawing/2010/main"/>
+                      </a:ext>
+                    </a:extLst>
+                  </pic:spPr>
+                </pic:pic>
+              </a:graphicData>
+            </a:graphic>
+          </wp:inline>
+        </w:drawing>
+      </w:r>
+    </w:p>
+    <w:p>
+      <w:pPr>
+        <w:pStyle w:val="Heading1"/>
+        <w:numPr>
+          <w:ilvl w:val="0"/>
+          <w:numId w:val="0"/>
+        </w:numPr>
+      </w:pPr>
     </w:p>
     <w:sectPr>
       <w:pgSz w:w="12240" w:h="15840"/>
@@ -3989,6 +4157,7 @@
   <w:style w:type="character" w:customStyle="1" w:styleId="Heading1Char">
     <w:name w:val="Heading 1 Char"/>
     <w:link w:val="Heading1"/>
+    <w:uiPriority w:val="9"/>
     <w:rPr>
       <w:rFonts w:ascii="Arial" w:eastAsia="Arial" w:hAnsi="Arial" w:cs="Arial"/>
       <w:b/>
@@ -4018,6 +4187,25 @@
       <w:ind w:left="720"/>
       <w:contextualSpacing/>
     </w:pPr>
+  </w:style>
+  <w:style w:type="table" w:customStyle="1" w:styleId="TableGrid">
+    <w:name w:val="TableGrid"/>
+    <w:rsid w:val="00300228"/>
+    <w:pPr>
+      <w:spacing w:after="0" w:line="240" w:lineRule="auto"/>
+    </w:pPr>
+    <w:rPr>
+      <w:kern w:val="2"/>
+      <w14:ligatures w14:val="standardContextual"/>
+    </w:rPr>
+    <w:tblPr>
+      <w:tblCellMar>
+        <w:top w:w="0" w:type="dxa"/>
+        <w:left w:w="0" w:type="dxa"/>
+        <w:bottom w:w="0" w:type="dxa"/>
+        <w:right w:w="0" w:type="dxa"/>
+      </w:tblCellMar>
+    </w:tblPr>
   </w:style>
 </w:styles>
 </file>
@@ -4318,12 +4506,11 @@
 </file>
 
 <file path=customXml/item1.xml><?xml version="1.0" encoding="utf-8"?>
-<?mso-contentType ?>
-<FormTemplates xmlns="http://schemas.microsoft.com/sharepoint/v3/contenttype/forms">
-  <Display>DocumentLibraryForm</Display>
-  <Edit>DocumentLibraryForm</Edit>
-  <New>DocumentLibraryForm</New>
-</FormTemplates>
+<p:properties xmlns:p="http://schemas.microsoft.com/office/2006/metadata/properties" xmlns:xsi="http://www.w3.org/2001/XMLSchema-instance" xmlns:pc="http://schemas.microsoft.com/office/infopath/2007/PartnerControls">
+  <documentManagement>
+    <_activity xmlns="58bd19be-68b1-440c-82af-6d4de24fec6c" xsi:nil="true"/>
+  </documentManagement>
+</p:properties>
 </file>
 
 <file path=customXml/item2.xml><?xml version="1.0" encoding="utf-8"?>
@@ -4542,17 +4729,20 @@
 </file>
 
 <file path=customXml/item3.xml><?xml version="1.0" encoding="utf-8"?>
-<p:properties xmlns:p="http://schemas.microsoft.com/office/2006/metadata/properties" xmlns:xsi="http://www.w3.org/2001/XMLSchema-instance" xmlns:pc="http://schemas.microsoft.com/office/infopath/2007/PartnerControls">
-  <documentManagement>
-    <_activity xmlns="58bd19be-68b1-440c-82af-6d4de24fec6c" xsi:nil="true"/>
-  </documentManagement>
-</p:properties>
+<?mso-contentType ?>
+<FormTemplates xmlns="http://schemas.microsoft.com/sharepoint/v3/contenttype/forms">
+  <Display>DocumentLibraryForm</Display>
+  <Edit>DocumentLibraryForm</Edit>
+  <New>DocumentLibraryForm</New>
+</FormTemplates>
 </file>
 
 <file path=customXml/itemProps1.xml><?xml version="1.0" encoding="utf-8"?>
-<ds:datastoreItem xmlns:ds="http://schemas.openxmlformats.org/officeDocument/2006/customXml" ds:itemID="{D31E58EB-E58C-4CE4-AFAD-49E6003E06F4}">
+<ds:datastoreItem xmlns:ds="http://schemas.openxmlformats.org/officeDocument/2006/customXml" ds:itemID="{5B556F42-2B75-4F7F-844F-58EF9B32F60F}">
   <ds:schemaRefs>
-    <ds:schemaRef ds:uri="http://schemas.microsoft.com/sharepoint/v3/contenttype/forms"/>
+    <ds:schemaRef ds:uri="http://schemas.microsoft.com/office/2006/metadata/properties"/>
+    <ds:schemaRef ds:uri="http://schemas.microsoft.com/office/infopath/2007/PartnerControls"/>
+    <ds:schemaRef ds:uri="58bd19be-68b1-440c-82af-6d4de24fec6c"/>
   </ds:schemaRefs>
 </ds:datastoreItem>
 </file>
@@ -4577,11 +4767,9 @@
 </file>
 
 <file path=customXml/itemProps3.xml><?xml version="1.0" encoding="utf-8"?>
-<ds:datastoreItem xmlns:ds="http://schemas.openxmlformats.org/officeDocument/2006/customXml" ds:itemID="{5B556F42-2B75-4F7F-844F-58EF9B32F60F}">
+<ds:datastoreItem xmlns:ds="http://schemas.openxmlformats.org/officeDocument/2006/customXml" ds:itemID="{D31E58EB-E58C-4CE4-AFAD-49E6003E06F4}">
   <ds:schemaRefs>
-    <ds:schemaRef ds:uri="http://schemas.microsoft.com/office/2006/metadata/properties"/>
-    <ds:schemaRef ds:uri="http://schemas.microsoft.com/office/infopath/2007/PartnerControls"/>
-    <ds:schemaRef ds:uri="58bd19be-68b1-440c-82af-6d4de24fec6c"/>
+    <ds:schemaRef ds:uri="http://schemas.microsoft.com/sharepoint/v3/contenttype/forms"/>
   </ds:schemaRefs>
 </ds:datastoreItem>
 </file>
</xml_diff>

<commit_message>
feat(estilos): Adicionando mais estilos
</commit_message>
<xml_diff>
--- a/docs/gios's blog.docx
+++ b/docs/gios's blog.docx
@@ -303,7 +303,6 @@
           <w:docPartGallery w:val="Table of Contents"/>
         </w:docPartObj>
       </w:sdtPr>
-      <w:sdtEndPr/>
       <w:sdtContent>
         <w:p>
           <w:pPr>
@@ -1992,7 +1991,7 @@
         <w:t xml:space="preserve"> </w:t>
       </w:r>
       <w:r>
-        <w:object w:dxaOrig="10966" w:dyaOrig="16813" w14:anchorId="56D00EF5">
+        <w:object w:dxaOrig="10966" w:dyaOrig="16958" w14:anchorId="56D00EF5">
           <v:shapetype id="_x0000_t75" coordsize="21600,21600" o:spt="75" o:preferrelative="t" path="m@4@5l@4@11@9@11@9@5xe" filled="f" stroked="f">
             <v:stroke joinstyle="miter"/>
             <v:formulas>
@@ -2012,10 +2011,10 @@
             <v:path o:extrusionok="f" gradientshapeok="t" o:connecttype="rect"/>
             <o:lock v:ext="edit" aspectratio="t"/>
           </v:shapetype>
-          <v:shape id="_x0000_i1025" type="#_x0000_t75" style="width:405.45pt;height:620.55pt" o:ole="">
+          <v:shape id="_x0000_i1028" type="#_x0000_t75" style="width:405.2pt;height:625.4pt" o:ole="">
             <v:imagedata r:id="rId9" o:title=""/>
           </v:shape>
-          <o:OLEObject Type="Embed" ProgID="Excel.Sheet.12" ShapeID="_x0000_i1025" DrawAspect="Content" ObjectID="_1745855451" r:id="rId10"/>
+          <o:OLEObject Type="Embed" ProgID="Excel.Sheet.12" ShapeID="_x0000_i1028" DrawAspect="Content" ObjectID="_1746008689" r:id="rId10"/>
         </w:object>
       </w:r>
     </w:p>
@@ -2240,17 +2239,17 @@
       </w:pPr>
       <w:r>
         <w:lastRenderedPageBreak/>
-        <w:t>R</w:t>
-      </w:r>
-      <w:r>
-        <w:t>ISCOS</w:t>
-      </w:r>
-    </w:p>
-    <w:p>
-      <w:pPr>
-        <w:ind w:left="0" w:firstLine="0"/>
-      </w:pPr>
-      <w:r>
+        <w:t>RISCOS</w:t>
+      </w:r>
+    </w:p>
+    <w:p>
+      <w:pPr>
+        <w:ind w:left="0" w:firstLine="0"/>
+      </w:pPr>
+      <w:r>
+        <w:rPr>
+          <w:noProof/>
+        </w:rPr>
         <w:drawing>
           <wp:inline distT="0" distB="0" distL="0" distR="0" wp14:anchorId="2B2B4C0A" wp14:editId="104F99C4">
             <wp:extent cx="5715000" cy="1555750"/>
@@ -4506,11 +4505,12 @@
 </file>
 
 <file path=customXml/item1.xml><?xml version="1.0" encoding="utf-8"?>
-<p:properties xmlns:p="http://schemas.microsoft.com/office/2006/metadata/properties" xmlns:xsi="http://www.w3.org/2001/XMLSchema-instance" xmlns:pc="http://schemas.microsoft.com/office/infopath/2007/PartnerControls">
-  <documentManagement>
-    <_activity xmlns="58bd19be-68b1-440c-82af-6d4de24fec6c" xsi:nil="true"/>
-  </documentManagement>
-</p:properties>
+<?mso-contentType ?>
+<FormTemplates xmlns="http://schemas.microsoft.com/sharepoint/v3/contenttype/forms">
+  <Display>DocumentLibraryForm</Display>
+  <Edit>DocumentLibraryForm</Edit>
+  <New>DocumentLibraryForm</New>
+</FormTemplates>
 </file>
 
 <file path=customXml/item2.xml><?xml version="1.0" encoding="utf-8"?>
@@ -4729,20 +4729,17 @@
 </file>
 
 <file path=customXml/item3.xml><?xml version="1.0" encoding="utf-8"?>
-<?mso-contentType ?>
-<FormTemplates xmlns="http://schemas.microsoft.com/sharepoint/v3/contenttype/forms">
-  <Display>DocumentLibraryForm</Display>
-  <Edit>DocumentLibraryForm</Edit>
-  <New>DocumentLibraryForm</New>
-</FormTemplates>
+<p:properties xmlns:p="http://schemas.microsoft.com/office/2006/metadata/properties" xmlns:xsi="http://www.w3.org/2001/XMLSchema-instance" xmlns:pc="http://schemas.microsoft.com/office/infopath/2007/PartnerControls">
+  <documentManagement>
+    <_activity xmlns="58bd19be-68b1-440c-82af-6d4de24fec6c" xsi:nil="true"/>
+  </documentManagement>
+</p:properties>
 </file>
 
 <file path=customXml/itemProps1.xml><?xml version="1.0" encoding="utf-8"?>
-<ds:datastoreItem xmlns:ds="http://schemas.openxmlformats.org/officeDocument/2006/customXml" ds:itemID="{5B556F42-2B75-4F7F-844F-58EF9B32F60F}">
+<ds:datastoreItem xmlns:ds="http://schemas.openxmlformats.org/officeDocument/2006/customXml" ds:itemID="{D31E58EB-E58C-4CE4-AFAD-49E6003E06F4}">
   <ds:schemaRefs>
-    <ds:schemaRef ds:uri="http://schemas.microsoft.com/office/2006/metadata/properties"/>
-    <ds:schemaRef ds:uri="http://schemas.microsoft.com/office/infopath/2007/PartnerControls"/>
-    <ds:schemaRef ds:uri="58bd19be-68b1-440c-82af-6d4de24fec6c"/>
+    <ds:schemaRef ds:uri="http://schemas.microsoft.com/sharepoint/v3/contenttype/forms"/>
   </ds:schemaRefs>
 </ds:datastoreItem>
 </file>
@@ -4767,9 +4764,11 @@
 </file>
 
 <file path=customXml/itemProps3.xml><?xml version="1.0" encoding="utf-8"?>
-<ds:datastoreItem xmlns:ds="http://schemas.openxmlformats.org/officeDocument/2006/customXml" ds:itemID="{D31E58EB-E58C-4CE4-AFAD-49E6003E06F4}">
+<ds:datastoreItem xmlns:ds="http://schemas.openxmlformats.org/officeDocument/2006/customXml" ds:itemID="{5B556F42-2B75-4F7F-844F-58EF9B32F60F}">
   <ds:schemaRefs>
-    <ds:schemaRef ds:uri="http://schemas.microsoft.com/sharepoint/v3/contenttype/forms"/>
+    <ds:schemaRef ds:uri="http://schemas.microsoft.com/office/2006/metadata/properties"/>
+    <ds:schemaRef ds:uri="http://schemas.microsoft.com/office/infopath/2007/PartnerControls"/>
+    <ds:schemaRef ds:uri="58bd19be-68b1-440c-82af-6d4de24fec6c"/>
   </ds:schemaRefs>
 </ds:datastoreItem>
 </file>
</xml_diff>